<commit_message>
Initial commit: Plastic Waste Management System with Reward System
</commit_message>
<xml_diff>
--- a/Waste-Management-with-Reward-System.docx
+++ b/Waste-Management-with-Reward-System.docx
@@ -1,28 +1,30 @@
 
 <file path=word/document.xml><?xml version="1.0" encoding="utf-8"?>
-<w:document xmlns:wpc="http://schemas.microsoft.com/office/word/2010/wordprocessingCanvas" xmlns:cx="http://schemas.microsoft.com/office/drawing/2014/chartex" xmlns:cx1="http://schemas.microsoft.com/office/drawing/2015/9/8/chartex" xmlns:cx2="http://schemas.microsoft.com/office/drawing/2015/10/21/chartex" xmlns:cx3="http://schemas.microsoft.com/office/drawing/2016/5/9/chartex" xmlns:cx4="http://schemas.microsoft.com/office/drawing/2016/5/10/chartex" xmlns:cx5="http://schemas.microsoft.com/office/drawing/2016/5/11/chartex" xmlns:cx6="http://schemas.microsoft.com/office/drawing/2016/5/12/chartex" xmlns:cx7="http://schemas.microsoft.com/office/drawing/2016/5/13/chartex" xmlns:cx8="http://schemas.microsoft.com/office/drawing/2016/5/14/chartex" xmlns:mc="http://schemas.openxmlformats.org/markup-compatibility/2006" xmlns:aink="http://schemas.microsoft.com/office/drawing/2016/ink" xmlns:am3d="http://schemas.microsoft.com/office/drawing/2017/model3d" xmlns:o="urn:schemas-microsoft-com:office:office" xmlns:r="http://schemas.openxmlformats.org/officeDocument/2006/relationships" xmlns:m="http://schemas.openxmlformats.org/officeDocument/2006/math" xmlns:v="urn:schemas-microsoft-com:vml" xmlns:wp14="http://schemas.microsoft.com/office/word/2010/wordprocessingDrawing" xmlns:wp="http://schemas.openxmlformats.org/drawingml/2006/wordprocessingDrawing" xmlns:w10="urn:schemas-microsoft-com:office:word" xmlns:w="http://schemas.openxmlformats.org/wordprocessingml/2006/main" xmlns:w14="http://schemas.microsoft.com/office/word/2010/wordml" xmlns:w15="http://schemas.microsoft.com/office/word/2012/wordml" xmlns:w16cid="http://schemas.microsoft.com/office/word/2016/wordml/cid" xmlns:w16se="http://schemas.microsoft.com/office/word/2015/wordml/symex" xmlns:wpg="http://schemas.microsoft.com/office/word/2010/wordprocessingGroup" xmlns:wpi="http://schemas.microsoft.com/office/word/2010/wordprocessingInk" xmlns:wne="http://schemas.microsoft.com/office/word/2006/wordml" xmlns:wps="http://schemas.microsoft.com/office/word/2010/wordprocessingShape" mc:Ignorable="w14 w15 w16se w16cid wp14">
+<w:document xmlns:wpc="http://schemas.microsoft.com/office/word/2010/wordprocessingCanvas" xmlns:cx="http://schemas.microsoft.com/office/drawing/2014/chartex" xmlns:cx1="http://schemas.microsoft.com/office/drawing/2015/9/8/chartex" xmlns:cx2="http://schemas.microsoft.com/office/drawing/2015/10/21/chartex" xmlns:cx3="http://schemas.microsoft.com/office/drawing/2016/5/9/chartex" xmlns:cx4="http://schemas.microsoft.com/office/drawing/2016/5/10/chartex" xmlns:cx5="http://schemas.microsoft.com/office/drawing/2016/5/11/chartex" xmlns:cx6="http://schemas.microsoft.com/office/drawing/2016/5/12/chartex" xmlns:cx7="http://schemas.microsoft.com/office/drawing/2016/5/13/chartex" xmlns:cx8="http://schemas.microsoft.com/office/drawing/2016/5/14/chartex" xmlns:mc="http://schemas.openxmlformats.org/markup-compatibility/2006" xmlns:aink="http://schemas.microsoft.com/office/drawing/2016/ink" xmlns:am3d="http://schemas.microsoft.com/office/drawing/2017/model3d" xmlns:o="urn:schemas-microsoft-com:office:office" xmlns:oel="http://schemas.microsoft.com/office/2019/extlst" xmlns:r="http://schemas.openxmlformats.org/officeDocument/2006/relationships" xmlns:m="http://schemas.openxmlformats.org/officeDocument/2006/math" xmlns:v="urn:schemas-microsoft-com:vml" xmlns:wp14="http://schemas.microsoft.com/office/word/2010/wordprocessingDrawing" xmlns:wp="http://schemas.openxmlformats.org/drawingml/2006/wordprocessingDrawing" xmlns:w10="urn:schemas-microsoft-com:office:word" xmlns:w="http://schemas.openxmlformats.org/wordprocessingml/2006/main" xmlns:w14="http://schemas.microsoft.com/office/word/2010/wordml" xmlns:w15="http://schemas.microsoft.com/office/word/2012/wordml" xmlns:w16cex="http://schemas.microsoft.com/office/word/2018/wordml/cex" xmlns:w16cid="http://schemas.microsoft.com/office/word/2016/wordml/cid" xmlns:w16="http://schemas.microsoft.com/office/word/2018/wordml" xmlns:w16du="http://schemas.microsoft.com/office/word/2023/wordml/word16du" xmlns:w16sdtdh="http://schemas.microsoft.com/office/word/2020/wordml/sdtdatahash" xmlns:w16sdtfl="http://schemas.microsoft.com/office/word/2024/wordml/sdtformatlock" xmlns:w16se="http://schemas.microsoft.com/office/word/2015/wordml/symex" xmlns:wpg="http://schemas.microsoft.com/office/word/2010/wordprocessingGroup" xmlns:wpi="http://schemas.microsoft.com/office/word/2010/wordprocessingInk" xmlns:wne="http://schemas.microsoft.com/office/word/2006/wordml" xmlns:wps="http://schemas.microsoft.com/office/word/2010/wordprocessingShape" mc:Ignorable="w14 w15 w16se w16cid w16 w16cex w16sdtdh w16sdtfl w16du wp14">
   <w:body>
     <w:p>
-      <w:hyperlink r:id="rId5" w:history="1">
-        <w:r>
-          <w:rPr>
-            <w:rStyle w:val="Hyperlink"/>
-          </w:rPr>
-          <w:t>https://devpost.com/software/recyclehub-tjub0w</w:t>
-        </w:r>
-      </w:hyperlink>
-    </w:p>
-    <w:p>
-      <w:pPr>
-        <w:rPr>
-          <w:b/>
-        </w:rPr>
-      </w:pPr>
-      <w:r>
-        <w:rPr>
-          <w:b/>
-        </w:rPr>
-        <w:t>Waste Management with Reward System</w:t>
+      <w:pPr>
+        <w:rPr>
+          <w:rFonts w:ascii="Times New Roman" w:hAnsi="Times New Roman" w:cs="Times New Roman"/>
+          <w:b/>
+          <w:bCs/>
+        </w:rPr>
+      </w:pPr>
+      <w:r>
+        <w:rPr>
+          <w:rFonts w:ascii="Times New Roman" w:hAnsi="Times New Roman" w:cs="Times New Roman"/>
+          <w:b/>
+          <w:bCs/>
+        </w:rPr>
+        <w:t>Plastic Waste</w:t>
+      </w:r>
+      <w:r>
+        <w:rPr>
+          <w:rFonts w:ascii="Times New Roman" w:hAnsi="Times New Roman" w:cs="Times New Roman"/>
+          <w:b/>
+          <w:bCs/>
+        </w:rPr>
+        <w:t xml:space="preserve"> Management with Reward System</w:t>
       </w:r>
     </w:p>
     <w:p>
@@ -415,19 +417,19 @@
         </w:numPr>
       </w:pPr>
       <w:r>
+        <w:t>First name</w:t>
+      </w:r>
+    </w:p>
+    <w:p>
+      <w:pPr>
+        <w:pStyle w:val="ListParagraph"/>
+        <w:numPr>
+          <w:ilvl w:val="0"/>
+          <w:numId w:val="3"/>
+        </w:numPr>
+      </w:pPr>
+      <w:r>
         <w:lastRenderedPageBreak/>
-        <w:t>First name</w:t>
-      </w:r>
-    </w:p>
-    <w:p>
-      <w:pPr>
-        <w:pStyle w:val="ListParagraph"/>
-        <w:numPr>
-          <w:ilvl w:val="0"/>
-          <w:numId w:val="3"/>
-        </w:numPr>
-      </w:pPr>
-      <w:r>
         <w:t>Middle name</w:t>
       </w:r>
     </w:p>
@@ -668,7 +670,7 @@
                     <pic:cNvPicPr/>
                   </pic:nvPicPr>
                   <pic:blipFill rotWithShape="1">
-                    <a:blip r:embed="rId6"/>
+                    <a:blip r:embed="rId5"/>
                     <a:srcRect l="24198" t="30216" r="8814" b="15621"/>
                     <a:stretch/>
                   </pic:blipFill>
@@ -743,7 +745,7 @@
                     <pic:cNvPicPr/>
                   </pic:nvPicPr>
                   <pic:blipFill rotWithShape="1">
-                    <a:blip r:embed="rId7"/>
+                    <a:blip r:embed="rId6"/>
                     <a:srcRect l="10096" t="28792" r="35897" b="27594"/>
                     <a:stretch/>
                   </pic:blipFill>
@@ -870,6 +872,9 @@
             <w:r>
               <w:t>Plastic</w:t>
             </w:r>
+            <w:r>
+              <w:t xml:space="preserve"> Bag</w:t>
+            </w:r>
           </w:p>
         </w:tc>
         <w:tc>
@@ -890,7 +895,7 @@
           </w:tcPr>
           <w:p>
             <w:r>
-              <w:t>Metal</w:t>
+              <w:t>Plastic cup</w:t>
             </w:r>
           </w:p>
         </w:tc>
@@ -911,6 +916,9 @@
             <w:tcW w:w="1562" w:type="dxa"/>
           </w:tcPr>
           <w:p>
+            <w:r>
+              <w:t xml:space="preserve">Plastic </w:t>
+            </w:r>
             <w:r>
               <w:t>Paper</w:t>
             </w:r>
@@ -994,8 +1002,6 @@
       <w:r>
         <w:t>Garbage Type</w:t>
       </w:r>
-      <w:bookmarkStart w:id="0" w:name="_GoBack"/>
-      <w:bookmarkEnd w:id="0"/>
     </w:p>
     <w:p>
       <w:pPr>
@@ -1069,7 +1075,21 @@
           <w:b/>
           <w:color w:val="FF0000"/>
         </w:rPr>
-        <w:t>View Map of Junkshop and Recycling Center</w:t>
+        <w:t>View Map of</w:t>
+      </w:r>
+      <w:r>
+        <w:rPr>
+          <w:b/>
+          <w:color w:val="FF0000"/>
+        </w:rPr>
+        <w:t xml:space="preserve"> Watse-</w:t>
+      </w:r>
+      <w:r>
+        <w:rPr>
+          <w:b/>
+          <w:color w:val="FF0000"/>
+        </w:rPr>
+        <w:t>shop and Recycling Center</w:t>
       </w:r>
     </w:p>
     <w:p>
@@ -1133,8 +1153,208 @@
       </w:r>
     </w:p>
     <w:p>
-      <w:r>
+      <w:pPr>
+        <w:rPr>
+          <w:b/>
+          <w:sz w:val="36"/>
+        </w:rPr>
+      </w:pPr>
+      <w:r>
+        <w:rPr>
+          <w:b/>
+          <w:sz w:val="36"/>
+        </w:rPr>
         <w:lastRenderedPageBreak/>
+        <w:t>Garbage Collector Account</w:t>
+      </w:r>
+    </w:p>
+    <w:p>
+      <w:pPr>
+        <w:rPr>
+          <w:b/>
+        </w:rPr>
+      </w:pPr>
+      <w:r>
+        <w:rPr>
+          <w:b/>
+          <w:color w:val="FF0000"/>
+        </w:rPr>
+        <w:t xml:space="preserve">     </w:t>
+      </w:r>
+      <w:r>
+        <w:rPr>
+          <w:b/>
+          <w:color w:val="FF0000"/>
+        </w:rPr>
+        <w:t>Garbage Collection Report</w:t>
+      </w:r>
+    </w:p>
+    <w:p>
+      <w:pPr>
+        <w:pStyle w:val="ListParagraph"/>
+        <w:numPr>
+          <w:ilvl w:val="0"/>
+          <w:numId w:val="4"/>
+        </w:numPr>
+      </w:pPr>
+      <w:r>
+        <w:t>Garbage Type</w:t>
+      </w:r>
+    </w:p>
+    <w:p>
+      <w:pPr>
+        <w:pStyle w:val="ListParagraph"/>
+        <w:numPr>
+          <w:ilvl w:val="0"/>
+          <w:numId w:val="4"/>
+        </w:numPr>
+      </w:pPr>
+      <w:r>
+        <w:t>Quantity</w:t>
+      </w:r>
+    </w:p>
+    <w:p>
+      <w:pPr>
+        <w:pStyle w:val="ListParagraph"/>
+        <w:numPr>
+          <w:ilvl w:val="0"/>
+          <w:numId w:val="4"/>
+        </w:numPr>
+      </w:pPr>
+      <w:r>
+        <w:t>Total Amount</w:t>
+      </w:r>
+    </w:p>
+    <w:p>
+      <w:pPr>
+        <w:pStyle w:val="ListParagraph"/>
+        <w:numPr>
+          <w:ilvl w:val="0"/>
+          <w:numId w:val="4"/>
+        </w:numPr>
+      </w:pPr>
+      <w:r>
+        <w:t>Date</w:t>
+      </w:r>
+    </w:p>
+    <w:p>
+      <w:pPr>
+        <w:pStyle w:val="ListParagraph"/>
+        <w:numPr>
+          <w:ilvl w:val="0"/>
+          <w:numId w:val="4"/>
+        </w:numPr>
+      </w:pPr>
+      <w:r>
+        <w:t>Status – accepted, rejected</w:t>
+      </w:r>
+    </w:p>
+    <w:p>
+      <w:pPr>
+        <w:rPr>
+          <w:b/>
+          <w:color w:val="FF0000"/>
+        </w:rPr>
+      </w:pPr>
+      <w:r>
+        <w:rPr>
+          <w:b/>
+          <w:color w:val="FF0000"/>
+        </w:rPr>
+        <w:t>View Map of</w:t>
+      </w:r>
+      <w:r>
+        <w:rPr>
+          <w:b/>
+          <w:color w:val="FF0000"/>
+        </w:rPr>
+        <w:t xml:space="preserve"> </w:t>
+      </w:r>
+      <w:r>
+        <w:rPr>
+          <w:b/>
+          <w:color w:val="FF0000"/>
+        </w:rPr>
+        <w:t>Member</w:t>
+      </w:r>
+      <w:r>
+        <w:rPr>
+          <w:b/>
+          <w:color w:val="FF0000"/>
+        </w:rPr>
+        <w:t xml:space="preserve"> </w:t>
+      </w:r>
+      <w:r>
+        <w:rPr>
+          <w:b/>
+          <w:color w:val="FF0000"/>
+        </w:rPr>
+        <w:t xml:space="preserve">location </w:t>
+      </w:r>
+    </w:p>
+    <w:p>
+      <w:pPr>
+        <w:pStyle w:val="ListParagraph"/>
+        <w:numPr>
+          <w:ilvl w:val="0"/>
+          <w:numId w:val="1"/>
+        </w:numPr>
+      </w:pPr>
+      <w:r>
+        <w:t>Name</w:t>
+      </w:r>
+    </w:p>
+    <w:p>
+      <w:pPr>
+        <w:pStyle w:val="ListParagraph"/>
+        <w:numPr>
+          <w:ilvl w:val="0"/>
+          <w:numId w:val="1"/>
+        </w:numPr>
+      </w:pPr>
+      <w:r>
+        <w:t>Address</w:t>
+      </w:r>
+    </w:p>
+    <w:p>
+      <w:pPr>
+        <w:pStyle w:val="ListParagraph"/>
+        <w:numPr>
+          <w:ilvl w:val="0"/>
+          <w:numId w:val="1"/>
+        </w:numPr>
+      </w:pPr>
+      <w:r>
+        <w:t>Contact</w:t>
+      </w:r>
+    </w:p>
+    <w:p>
+      <w:pPr>
+        <w:pStyle w:val="ListParagraph"/>
+        <w:numPr>
+          <w:ilvl w:val="0"/>
+          <w:numId w:val="1"/>
+        </w:numPr>
+      </w:pPr>
+      <w:r>
+        <w:t>Email Address</w:t>
+      </w:r>
+    </w:p>
+    <w:p>
+      <w:pPr>
+        <w:pStyle w:val="ListParagraph"/>
+        <w:numPr>
+          <w:ilvl w:val="0"/>
+          <w:numId w:val="1"/>
+        </w:numPr>
+      </w:pPr>
+      <w:r>
+        <w:t>Google Map Location</w:t>
+      </w:r>
+    </w:p>
+    <w:p/>
+    <w:p>
+      <w:r>
         <w:br/>
       </w:r>
     </w:p>
@@ -1150,7 +1370,7 @@
 </file>
 
 <file path=word/numbering.xml><?xml version="1.0" encoding="utf-8"?>
-<w:numbering xmlns:wpc="http://schemas.microsoft.com/office/word/2010/wordprocessingCanvas" xmlns:cx="http://schemas.microsoft.com/office/drawing/2014/chartex" xmlns:cx1="http://schemas.microsoft.com/office/drawing/2015/9/8/chartex" xmlns:cx2="http://schemas.microsoft.com/office/drawing/2015/10/21/chartex" xmlns:cx3="http://schemas.microsoft.com/office/drawing/2016/5/9/chartex" xmlns:cx4="http://schemas.microsoft.com/office/drawing/2016/5/10/chartex" xmlns:cx5="http://schemas.microsoft.com/office/drawing/2016/5/11/chartex" xmlns:cx6="http://schemas.microsoft.com/office/drawing/2016/5/12/chartex" xmlns:cx7="http://schemas.microsoft.com/office/drawing/2016/5/13/chartex" xmlns:cx8="http://schemas.microsoft.com/office/drawing/2016/5/14/chartex" xmlns:mc="http://schemas.openxmlformats.org/markup-compatibility/2006" xmlns:aink="http://schemas.microsoft.com/office/drawing/2016/ink" xmlns:am3d="http://schemas.microsoft.com/office/drawing/2017/model3d" xmlns:o="urn:schemas-microsoft-com:office:office" xmlns:r="http://schemas.openxmlformats.org/officeDocument/2006/relationships" xmlns:m="http://schemas.openxmlformats.org/officeDocument/2006/math" xmlns:v="urn:schemas-microsoft-com:vml" xmlns:wp14="http://schemas.microsoft.com/office/word/2010/wordprocessingDrawing" xmlns:wp="http://schemas.openxmlformats.org/drawingml/2006/wordprocessingDrawing" xmlns:w10="urn:schemas-microsoft-com:office:word" xmlns:w="http://schemas.openxmlformats.org/wordprocessingml/2006/main" xmlns:w14="http://schemas.microsoft.com/office/word/2010/wordml" xmlns:w15="http://schemas.microsoft.com/office/word/2012/wordml" xmlns:w16cid="http://schemas.microsoft.com/office/word/2016/wordml/cid" xmlns:w16se="http://schemas.microsoft.com/office/word/2015/wordml/symex" xmlns:wpg="http://schemas.microsoft.com/office/word/2010/wordprocessingGroup" xmlns:wpi="http://schemas.microsoft.com/office/word/2010/wordprocessingInk" xmlns:wne="http://schemas.microsoft.com/office/word/2006/wordml" xmlns:wps="http://schemas.microsoft.com/office/word/2010/wordprocessingShape" mc:Ignorable="w14 w15 w16se w16cid wp14">
+<w:numbering xmlns:wpc="http://schemas.microsoft.com/office/word/2010/wordprocessingCanvas" xmlns:cx="http://schemas.microsoft.com/office/drawing/2014/chartex" xmlns:cx1="http://schemas.microsoft.com/office/drawing/2015/9/8/chartex" xmlns:cx2="http://schemas.microsoft.com/office/drawing/2015/10/21/chartex" xmlns:cx3="http://schemas.microsoft.com/office/drawing/2016/5/9/chartex" xmlns:cx4="http://schemas.microsoft.com/office/drawing/2016/5/10/chartex" xmlns:cx5="http://schemas.microsoft.com/office/drawing/2016/5/11/chartex" xmlns:cx6="http://schemas.microsoft.com/office/drawing/2016/5/12/chartex" xmlns:cx7="http://schemas.microsoft.com/office/drawing/2016/5/13/chartex" xmlns:cx8="http://schemas.microsoft.com/office/drawing/2016/5/14/chartex" xmlns:mc="http://schemas.openxmlformats.org/markup-compatibility/2006" xmlns:aink="http://schemas.microsoft.com/office/drawing/2016/ink" xmlns:am3d="http://schemas.microsoft.com/office/drawing/2017/model3d" xmlns:o="urn:schemas-microsoft-com:office:office" xmlns:oel="http://schemas.microsoft.com/office/2019/extlst" xmlns:r="http://schemas.openxmlformats.org/officeDocument/2006/relationships" xmlns:m="http://schemas.openxmlformats.org/officeDocument/2006/math" xmlns:v="urn:schemas-microsoft-com:vml" xmlns:wp14="http://schemas.microsoft.com/office/word/2010/wordprocessingDrawing" xmlns:wp="http://schemas.openxmlformats.org/drawingml/2006/wordprocessingDrawing" xmlns:w10="urn:schemas-microsoft-com:office:word" xmlns:w="http://schemas.openxmlformats.org/wordprocessingml/2006/main" xmlns:w14="http://schemas.microsoft.com/office/word/2010/wordml" xmlns:w15="http://schemas.microsoft.com/office/word/2012/wordml" xmlns:w16cex="http://schemas.microsoft.com/office/word/2018/wordml/cex" xmlns:w16cid="http://schemas.microsoft.com/office/word/2016/wordml/cid" xmlns:w16="http://schemas.microsoft.com/office/word/2018/wordml" xmlns:w16du="http://schemas.microsoft.com/office/word/2023/wordml/word16du" xmlns:w16sdtdh="http://schemas.microsoft.com/office/word/2020/wordml/sdtdatahash" xmlns:w16sdtfl="http://schemas.microsoft.com/office/word/2024/wordml/sdtformatlock" xmlns:w16se="http://schemas.microsoft.com/office/word/2015/wordml/symex" xmlns:wpg="http://schemas.microsoft.com/office/word/2010/wordprocessingGroup" xmlns:wpi="http://schemas.microsoft.com/office/word/2010/wordprocessingInk" xmlns:wne="http://schemas.microsoft.com/office/word/2006/wordml" xmlns:wps="http://schemas.microsoft.com/office/word/2010/wordprocessingShape" mc:Ignorable="w14 w15 w16se w16cid w16 w16cex w16sdtdh w16sdtfl w16du wp14">
   <w:abstractNum w:abstractNumId="0" w15:restartNumberingAfterBreak="0">
     <w:nsid w:val="188B4DF4"/>
     <w:multiLevelType w:val="hybridMultilevel"/>
@@ -1716,26 +1936,26 @@
       </w:rPr>
     </w:lvl>
   </w:abstractNum>
-  <w:num w:numId="1">
+  <w:num w:numId="1" w16cid:durableId="846944652">
     <w:abstractNumId w:val="3"/>
   </w:num>
-  <w:num w:numId="2">
+  <w:num w:numId="2" w16cid:durableId="1346712712">
     <w:abstractNumId w:val="0"/>
   </w:num>
-  <w:num w:numId="3">
+  <w:num w:numId="3" w16cid:durableId="1611161090">
     <w:abstractNumId w:val="2"/>
   </w:num>
-  <w:num w:numId="4">
+  <w:num w:numId="4" w16cid:durableId="632294814">
     <w:abstractNumId w:val="1"/>
   </w:num>
-  <w:num w:numId="5">
+  <w:num w:numId="5" w16cid:durableId="116222443">
     <w:abstractNumId w:val="4"/>
   </w:num>
 </w:numbering>
 </file>
 
 <file path=word/styles.xml><?xml version="1.0" encoding="utf-8"?>
-<w:styles xmlns:mc="http://schemas.openxmlformats.org/markup-compatibility/2006" xmlns:r="http://schemas.openxmlformats.org/officeDocument/2006/relationships" xmlns:w="http://schemas.openxmlformats.org/wordprocessingml/2006/main" xmlns:w14="http://schemas.microsoft.com/office/word/2010/wordml" xmlns:w15="http://schemas.microsoft.com/office/word/2012/wordml" xmlns:w16cid="http://schemas.microsoft.com/office/word/2016/wordml/cid" xmlns:w16se="http://schemas.microsoft.com/office/word/2015/wordml/symex" mc:Ignorable="w14 w15 w16se w16cid">
+<w:styles xmlns:mc="http://schemas.openxmlformats.org/markup-compatibility/2006" xmlns:r="http://schemas.openxmlformats.org/officeDocument/2006/relationships" xmlns:w="http://schemas.openxmlformats.org/wordprocessingml/2006/main" xmlns:w14="http://schemas.microsoft.com/office/word/2010/wordml" xmlns:w15="http://schemas.microsoft.com/office/word/2012/wordml" xmlns:w16cex="http://schemas.microsoft.com/office/word/2018/wordml/cex" xmlns:w16cid="http://schemas.microsoft.com/office/word/2016/wordml/cid" xmlns:w16="http://schemas.microsoft.com/office/word/2018/wordml" xmlns:w16du="http://schemas.microsoft.com/office/word/2023/wordml/word16du" xmlns:w16sdtdh="http://schemas.microsoft.com/office/word/2020/wordml/sdtdatahash" xmlns:w16sdtfl="http://schemas.microsoft.com/office/word/2024/wordml/sdtformatlock" xmlns:w16se="http://schemas.microsoft.com/office/word/2015/wordml/symex" mc:Ignorable="w14 w15 w16se w16cid w16 w16cex w16sdtdh w16sdtfl w16du">
   <w:docDefaults>
     <w:rPrDefault>
       <w:rPr>
@@ -1751,7 +1971,7 @@
       </w:pPr>
     </w:pPrDefault>
   </w:docDefaults>
-  <w:latentStyles w:defLockedState="0" w:defUIPriority="99" w:defSemiHidden="0" w:defUnhideWhenUsed="0" w:defQFormat="0" w:count="375">
+  <w:latentStyles w:defLockedState="0" w:defUIPriority="99" w:defSemiHidden="0" w:defUnhideWhenUsed="0" w:defQFormat="0" w:count="376">
     <w:lsdException w:name="Normal" w:uiPriority="0" w:qFormat="1"/>
     <w:lsdException w:name="heading 1" w:uiPriority="9" w:qFormat="1"/>
     <w:lsdException w:name="heading 2" w:semiHidden="1" w:uiPriority="9" w:unhideWhenUsed="1" w:qFormat="1"/>
@@ -2127,6 +2347,7 @@
     <w:lsdException w:name="Smart Hyperlink" w:semiHidden="1" w:unhideWhenUsed="1"/>
     <w:lsdException w:name="Hashtag" w:semiHidden="1" w:unhideWhenUsed="1"/>
     <w:lsdException w:name="Unresolved Mention" w:semiHidden="1" w:unhideWhenUsed="1"/>
+    <w:lsdException w:name="Smart Link" w:semiHidden="1" w:unhideWhenUsed="1"/>
   </w:latentStyles>
   <w:style w:type="paragraph" w:default="1" w:styleId="Normal">
     <w:name w:val="Normal"/>

</xml_diff>